<commit_message>
style de la doc
</commit_message>
<xml_diff>
--- a/Documentation_HexaEditor.docx
+++ b/Documentation_HexaEditor.docx
@@ -98,7 +98,7 @@
               </mc:Choice>
               <mc:Fallback>
                 <w:pict>
-                  <v:rect id="Rectangle 2" o:spid="_x0000_s1026" style="position:absolute;margin-left:0;margin-top:0;width:642.6pt;height:64.4pt;z-index:251659264;visibility:visible;mso-wrap-style:square;mso-width-percent:1050;mso-height-percent:900;mso-wrap-distance-left:9pt;mso-wrap-distance-top:0;mso-wrap-distance-right:9pt;mso-wrap-distance-bottom:0;mso-position-horizontal:center;mso-position-horizontal-relative:page;mso-position-vertical:bottom;mso-position-vertical-relative:page;mso-width-percent:1050;mso-height-percent:900;mso-width-relative:page;mso-height-relative:top-margin-area;v-text-anchor:top" o:gfxdata="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" o:allowincell="f" fillcolor="#918485 [3208]" strokecolor="#d34817 [3204]">
+                  <v:rect id="Rectangle 2" o:spid="_x0000_s1026" style="position:absolute;margin-left:0;margin-top:0;width:642.6pt;height:64.4pt;z-index:251659264;visibility:visible;mso-wrap-style:square;mso-width-percent:1050;mso-height-percent:900;mso-wrap-distance-left:9pt;mso-wrap-distance-top:0;mso-wrap-distance-right:9pt;mso-wrap-distance-bottom:0;mso-position-horizontal:center;mso-position-horizontal-relative:page;mso-position-vertical:bottom;mso-position-vertical-relative:page;mso-width-percent:1050;mso-height-percent:900;mso-width-relative:page;mso-height-relative:top-margin-area;v-text-anchor:top" o:gfxdata="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" o:allowincell="f" fillcolor="#954fca [3208]" strokecolor="#461e64 [3204]">
                     <w10:wrap anchorx="page" anchory="page"/>
                   </v:rect>
                 </w:pict>
@@ -170,7 +170,7 @@
               </mc:Choice>
               <mc:Fallback>
                 <w:pict>
-                  <v:rect id="Rectangle 5" o:spid="_x0000_s1026" style="position:absolute;margin-left:0;margin-top:0;width:7.15pt;height:831.2pt;z-index:251662336;visibility:visible;mso-wrap-style:square;mso-width-percent:0;mso-height-percent:1050;mso-wrap-distance-left:9pt;mso-wrap-distance-top:0;mso-wrap-distance-right:9pt;mso-wrap-distance-bottom:0;mso-position-horizontal:center;mso-position-horizontal-relative:left-margin-area;mso-position-vertical:center;mso-position-vertical-relative:page;mso-width-percent:0;mso-height-percent:1050;mso-width-relative:page;mso-height-relative:page;v-text-anchor:top" o:gfxdata="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" o:allowincell="f" strokecolor="#d34817 [3204]">
+                  <v:rect id="Rectangle 5" o:spid="_x0000_s1026" style="position:absolute;margin-left:0;margin-top:0;width:7.15pt;height:831.2pt;z-index:251662336;visibility:visible;mso-wrap-style:square;mso-width-percent:0;mso-height-percent:1050;mso-wrap-distance-left:9pt;mso-wrap-distance-top:0;mso-wrap-distance-right:9pt;mso-wrap-distance-bottom:0;mso-position-horizontal:center;mso-position-horizontal-relative:left-margin-area;mso-position-vertical:center;mso-position-vertical-relative:page;mso-width-percent:0;mso-height-percent:1050;mso-width-relative:page;mso-height-relative:page;v-text-anchor:top" o:gfxdata="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" o:allowincell="f" strokecolor="#461e64 [3204]">
                     <w10:wrap anchorx="margin" anchory="page"/>
                   </v:rect>
                 </w:pict>
@@ -242,7 +242,7 @@
               </mc:Choice>
               <mc:Fallback>
                 <w:pict>
-                  <v:rect id="Rectangle 4" o:spid="_x0000_s1026" style="position:absolute;margin-left:0;margin-top:0;width:7.15pt;height:831.2pt;z-index:251661312;visibility:visible;mso-wrap-style:square;mso-width-percent:0;mso-height-percent:1050;mso-wrap-distance-left:9pt;mso-wrap-distance-top:0;mso-wrap-distance-right:9pt;mso-wrap-distance-bottom:0;mso-position-horizontal:center;mso-position-horizontal-relative:right-margin-area;mso-position-vertical:center;mso-position-vertical-relative:page;mso-width-percent:0;mso-height-percent:1050;mso-width-relative:page;mso-height-relative:page;v-text-anchor:top" o:gfxdata="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" o:allowincell="f" strokecolor="#d34817 [3204]">
+                  <v:rect id="Rectangle 4" o:spid="_x0000_s1026" style="position:absolute;margin-left:0;margin-top:0;width:7.15pt;height:831.2pt;z-index:251661312;visibility:visible;mso-wrap-style:square;mso-width-percent:0;mso-height-percent:1050;mso-wrap-distance-left:9pt;mso-wrap-distance-top:0;mso-wrap-distance-right:9pt;mso-wrap-distance-bottom:0;mso-position-horizontal:center;mso-position-horizontal-relative:right-margin-area;mso-position-vertical:center;mso-position-vertical-relative:page;mso-width-percent:0;mso-height-percent:1050;mso-width-relative:page;mso-height-relative:page;v-text-anchor:top" o:gfxdata="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" o:allowincell="f" strokecolor="#461e64 [3204]">
                     <w10:wrap anchorx="margin" anchory="page"/>
                   </v:rect>
                 </w:pict>
@@ -265,7 +265,7 @@
                       <wp:align>top</wp:align>
                     </wp:positionV>
                     <wp:extent cx="8161020" cy="822960"/>
-                    <wp:effectExtent l="0" t="0" r="0" b="0"/>
+                    <wp:effectExtent l="0" t="0" r="24765" b="28575"/>
                     <wp:wrapNone/>
                     <wp:docPr id="10" name="Rectangle 3"/>
                     <wp:cNvGraphicFramePr>
@@ -314,7 +314,7 @@
               </mc:Choice>
               <mc:Fallback>
                 <w:pict>
-                  <v:rect id="Rectangle 3" o:spid="_x0000_s1026" style="position:absolute;margin-left:0;margin-top:0;width:642.6pt;height:64.8pt;z-index:251660288;visibility:visible;mso-wrap-style:square;mso-width-percent:1050;mso-height-percent:900;mso-wrap-distance-left:9pt;mso-wrap-distance-top:0;mso-wrap-distance-right:9pt;mso-wrap-distance-bottom:0;mso-position-horizontal:center;mso-position-horizontal-relative:page;mso-position-vertical:top;mso-position-vertical-relative:top-margin-area;mso-width-percent:1050;mso-height-percent:900;mso-width-relative:page;mso-height-relative:top-margin-area;v-text-anchor:top" o:gfxdata="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" o:allowincell="f" fillcolor="#918485 [3208]" strokecolor="#d34817 [3204]">
+                  <v:rect id="Rectangle 3" o:spid="_x0000_s1026" style="position:absolute;margin-left:0;margin-top:0;width:642.6pt;height:64.8pt;z-index:251660288;visibility:visible;mso-wrap-style:square;mso-width-percent:1050;mso-height-percent:900;mso-wrap-distance-left:9pt;mso-wrap-distance-top:0;mso-wrap-distance-right:9pt;mso-wrap-distance-bottom:0;mso-position-horizontal:center;mso-position-horizontal-relative:page;mso-position-vertical:top;mso-position-vertical-relative:top-margin-area;mso-width-percent:1050;mso-height-percent:900;mso-width-relative:page;mso-height-relative:top-margin-area;v-text-anchor:top" o:gfxdata="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" o:allowincell="f" fillcolor="#954fca [3208]" strokecolor="#461e64 [3204]">
                     <w10:wrap anchorx="page" anchory="margin"/>
                   </v:rect>
                 </w:pict>
@@ -1696,7 +1696,7 @@
           <w:rFonts w:asciiTheme="majorHAnsi" w:eastAsiaTheme="majorEastAsia" w:hAnsiTheme="majorHAnsi" w:cstheme="majorBidi"/>
           <w:b/>
           <w:bCs/>
-          <w:color w:val="D34817" w:themeColor="accent1"/>
+          <w:color w:val="461E64" w:themeColor="accent1"/>
           <w:sz w:val="26"/>
           <w:szCs w:val="26"/>
         </w:rPr>
@@ -1724,7 +1724,9 @@
       <w:r>
         <w:t>Fenêtre principale</w:t>
       </w:r>
+      <w:bookmarkStart w:id="6" w:name="_GoBack"/>
       <w:bookmarkEnd w:id="5"/>
+      <w:bookmarkEnd w:id="6"/>
     </w:p>
     <w:p>
       <w:r>
@@ -1806,7 +1808,7 @@
                 </v:handles>
                 <o:lock v:ext="edit" shapetype="t"/>
               </v:shapetype>
-              <v:shape id="Connecteur en angle 14" o:spid="_x0000_s1026" type="#_x0000_t34" style="position:absolute;margin-left:181.65pt;margin-top:415.2pt;width:56.65pt;height:.1pt;rotation:90;flip:y;z-index:251679744;visibility:visible;mso-wrap-style:square;mso-width-percent:0;mso-height-percent:0;mso-wrap-distance-left:9pt;mso-wrap-distance-top:0;mso-wrap-distance-right:9pt;mso-wrap-distance-bottom:0;mso-position-horizontal:absolute;mso-position-horizontal-relative:text;mso-position-vertical:absolute;mso-position-vertical-relative:text;mso-width-percent:0;mso-height-percent:0;mso-width-relative:margin;mso-height-relative:margin" o:gfxdata="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" strokecolor="#c84416 [3044]" strokeweight="2.25pt">
+              <v:shape id="Connecteur en angle 14" o:spid="_x0000_s1026" type="#_x0000_t34" style="position:absolute;margin-left:181.65pt;margin-top:415.2pt;width:56.65pt;height:.1pt;rotation:90;flip:y;z-index:251679744;visibility:visible;mso-wrap-style:square;mso-width-percent:0;mso-height-percent:0;mso-wrap-distance-left:9pt;mso-wrap-distance-top:0;mso-wrap-distance-right:9pt;mso-wrap-distance-bottom:0;mso-position-horizontal:absolute;mso-position-horizontal-relative:text;mso-position-vertical:absolute;mso-position-vertical-relative:text;mso-width-percent:0;mso-height-percent:0;mso-width-relative:margin;mso-height-relative:margin" o:gfxdata="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" strokecolor="#421c5e [3044]" strokeweight="2.25pt">
                 <v:stroke endarrow="open"/>
               </v:shape>
             </w:pict>
@@ -1881,7 +1883,7 @@
           </mc:Choice>
           <mc:Fallback>
             <w:pict>
-              <v:shape id="Connecteur en angle 13" o:spid="_x0000_s1026" type="#_x0000_t34" style="position:absolute;margin-left:-38.8pt;margin-top:305.25pt;width:184.2pt;height:92.95pt;rotation:90;flip:x y;z-index:251677696;visibility:visible;mso-wrap-style:square;mso-width-percent:0;mso-height-percent:0;mso-wrap-distance-left:9pt;mso-wrap-distance-top:0;mso-wrap-distance-right:9pt;mso-wrap-distance-bottom:0;mso-position-horizontal:absolute;mso-position-horizontal-relative:text;mso-position-vertical:absolute;mso-position-vertical-relative:text;mso-width-percent:0;mso-height-percent:0;mso-width-relative:margin;mso-height-relative:margin" o:gfxdata="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" strokecolor="#c84416 [3044]" strokeweight="2.25pt">
+              <v:shape id="Connecteur en angle 13" o:spid="_x0000_s1026" type="#_x0000_t34" style="position:absolute;margin-left:-38.8pt;margin-top:305.25pt;width:184.2pt;height:92.95pt;rotation:90;flip:x y;z-index:251677696;visibility:visible;mso-wrap-style:square;mso-width-percent:0;mso-height-percent:0;mso-wrap-distance-left:9pt;mso-wrap-distance-top:0;mso-wrap-distance-right:9pt;mso-wrap-distance-bottom:0;mso-position-horizontal:absolute;mso-position-horizontal-relative:text;mso-position-vertical:absolute;mso-position-vertical-relative:text;mso-width-percent:0;mso-height-percent:0;mso-width-relative:margin;mso-height-relative:margin" o:gfxdata="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" strokecolor="#421c5e [3044]" strokeweight="2.25pt">
                 <v:stroke endarrow="open"/>
               </v:shape>
             </w:pict>
@@ -1954,7 +1956,7 @@
           </mc:Choice>
           <mc:Fallback>
             <w:pict>
-              <v:shape id="Connecteur en angle 11" o:spid="_x0000_s1026" type="#_x0000_t34" style="position:absolute;margin-left:31.8pt;margin-top:163.3pt;width:44.9pt;height:66.3pt;z-index:251674624;visibility:visible;mso-wrap-style:square;mso-width-percent:0;mso-height-percent:0;mso-wrap-distance-left:9pt;mso-wrap-distance-top:0;mso-wrap-distance-right:9pt;mso-wrap-distance-bottom:0;mso-position-horizontal:absolute;mso-position-horizontal-relative:text;mso-position-vertical:absolute;mso-position-vertical-relative:text;mso-width-percent:0;mso-height-percent:0;mso-width-relative:margin;mso-height-relative:margin" o:gfxdata="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" strokecolor="#c84416 [3044]" strokeweight="2.25pt">
+              <v:shape id="Connecteur en angle 11" o:spid="_x0000_s1026" type="#_x0000_t34" style="position:absolute;margin-left:31.8pt;margin-top:163.3pt;width:44.9pt;height:66.3pt;z-index:251674624;visibility:visible;mso-wrap-style:square;mso-width-percent:0;mso-height-percent:0;mso-wrap-distance-left:9pt;mso-wrap-distance-top:0;mso-wrap-distance-right:9pt;mso-wrap-distance-bottom:0;mso-position-horizontal:absolute;mso-position-horizontal-relative:text;mso-position-vertical:absolute;mso-position-vertical-relative:text;mso-width-percent:0;mso-height-percent:0;mso-width-relative:margin;mso-height-relative:margin" o:gfxdata="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" strokecolor="#421c5e [3044]" strokeweight="2.25pt">
                 <v:stroke endarrow="open"/>
               </v:shape>
             </w:pict>
@@ -1966,83 +1968,8 @@
           <w:noProof/>
           <w:lang w:eastAsia="fr-CH"/>
         </w:rPr>
-        <mc:AlternateContent>
-          <mc:Choice Requires="wps">
-            <w:drawing>
-              <wp:anchor distT="0" distB="0" distL="114300" distR="114300" simplePos="0" relativeHeight="251675648" behindDoc="0" locked="0" layoutInCell="1" allowOverlap="1" wp14:anchorId="179347D5" wp14:editId="08378774">
-                <wp:simplePos x="0" y="0"/>
-                <wp:positionH relativeFrom="column">
-                  <wp:posOffset>1659872</wp:posOffset>
-                </wp:positionH>
-                <wp:positionV relativeFrom="paragraph">
-                  <wp:posOffset>1990951</wp:posOffset>
-                </wp:positionV>
-                <wp:extent cx="1226939" cy="1168105"/>
-                <wp:effectExtent l="124777" t="8573" r="40958" b="40957"/>
-                <wp:wrapNone/>
-                <wp:docPr id="12" name="Connecteur en angle 12"/>
-                <wp:cNvGraphicFramePr/>
-                <a:graphic xmlns:a="http://schemas.openxmlformats.org/drawingml/2006/main">
-                  <a:graphicData uri="http://schemas.microsoft.com/office/word/2010/wordprocessingShape">
-                    <wps:wsp>
-                      <wps:cNvCnPr/>
-                      <wps:spPr>
-                        <a:xfrm rot="5400000">
-                          <a:off x="0" y="0"/>
-                          <a:ext cx="1226939" cy="1168105"/>
-                        </a:xfrm>
-                        <a:prstGeom prst="bentConnector3">
-                          <a:avLst>
-                            <a:gd name="adj1" fmla="val 50000"/>
-                          </a:avLst>
-                        </a:prstGeom>
-                        <a:ln w="28575">
-                          <a:tailEnd type="arrow"/>
-                        </a:ln>
-                      </wps:spPr>
-                      <wps:style>
-                        <a:lnRef idx="1">
-                          <a:schemeClr val="accent1"/>
-                        </a:lnRef>
-                        <a:fillRef idx="0">
-                          <a:schemeClr val="accent1"/>
-                        </a:fillRef>
-                        <a:effectRef idx="0">
-                          <a:schemeClr val="accent1"/>
-                        </a:effectRef>
-                        <a:fontRef idx="minor">
-                          <a:schemeClr val="tx1"/>
-                        </a:fontRef>
-                      </wps:style>
-                      <wps:bodyPr/>
-                    </wps:wsp>
-                  </a:graphicData>
-                </a:graphic>
-                <wp14:sizeRelH relativeFrom="margin">
-                  <wp14:pctWidth>0</wp14:pctWidth>
-                </wp14:sizeRelH>
-                <wp14:sizeRelV relativeFrom="margin">
-                  <wp14:pctHeight>0</wp14:pctHeight>
-                </wp14:sizeRelV>
-              </wp:anchor>
-            </w:drawing>
-          </mc:Choice>
-          <mc:Fallback>
-            <w:pict>
-              <v:shape id="Connecteur en angle 12" o:spid="_x0000_s1026" type="#_x0000_t34" style="position:absolute;margin-left:130.7pt;margin-top:156.75pt;width:96.6pt;height:92pt;rotation:90;z-index:251675648;visibility:visible;mso-wrap-style:square;mso-width-percent:0;mso-height-percent:0;mso-wrap-distance-left:9pt;mso-wrap-distance-top:0;mso-wrap-distance-right:9pt;mso-wrap-distance-bottom:0;mso-position-horizontal:absolute;mso-position-horizontal-relative:text;mso-position-vertical:absolute;mso-position-vertical-relative:text;mso-width-percent:0;mso-height-percent:0;mso-width-relative:margin;mso-height-relative:margin" o:gfxdata="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" strokecolor="#c84416 [3044]" strokeweight="2.25pt">
-                <v:stroke endarrow="open"/>
-              </v:shape>
-            </w:pict>
-          </mc:Fallback>
-        </mc:AlternateContent>
-      </w:r>
-      <w:r>
-        <w:rPr>
-          <w:noProof/>
-          <w:lang w:eastAsia="fr-CH"/>
-        </w:rPr>
         <w:drawing>
-          <wp:anchor distT="0" distB="0" distL="114300" distR="114300" simplePos="0" relativeHeight="251663360" behindDoc="0" locked="0" layoutInCell="1" allowOverlap="1" wp14:anchorId="55543525" wp14:editId="1A87BBA3">
+          <wp:anchor distT="0" distB="0" distL="114300" distR="114300" simplePos="0" relativeHeight="251663360" behindDoc="0" locked="0" layoutInCell="1" allowOverlap="1" wp14:anchorId="67C80AA2" wp14:editId="004CDA86">
             <wp:simplePos x="895985" y="1438910"/>
             <wp:positionH relativeFrom="margin">
               <wp:align>center</wp:align>
@@ -2116,7 +2043,7 @@
         <mc:AlternateContent>
           <mc:Choice Requires="wps">
             <w:drawing>
-              <wp:anchor distT="0" distB="0" distL="114300" distR="114300" simplePos="0" relativeHeight="251669504" behindDoc="0" locked="0" layoutInCell="1" allowOverlap="1" wp14:anchorId="643624F8" wp14:editId="0C35263F">
+              <wp:anchor distT="0" distB="0" distL="114300" distR="114300" simplePos="0" relativeHeight="251669504" behindDoc="0" locked="0" layoutInCell="1" allowOverlap="1" wp14:anchorId="1F67E8D9" wp14:editId="705CA014">
                 <wp:simplePos x="0" y="0"/>
                 <wp:positionH relativeFrom="column">
                   <wp:posOffset>2014855</wp:posOffset>
@@ -2210,7 +2137,7 @@
                 <v:stroke joinstyle="miter"/>
                 <v:path gradientshapeok="t" o:connecttype="rect"/>
               </v:shapetype>
-              <v:shape id="Zone de texte 3" o:spid="_x0000_s1026" type="#_x0000_t202" style="position:absolute;left:0;text-align:left;margin-left:158.65pt;margin-top:362.75pt;width:104.75pt;height:91.9pt;z-index:251669504;visibility:visible;mso-wrap-style:square;mso-width-percent:0;mso-height-percent:0;mso-wrap-distance-left:9pt;mso-wrap-distance-top:0;mso-wrap-distance-right:9pt;mso-wrap-distance-bottom:0;mso-position-horizontal:absolute;mso-position-horizontal-relative:text;mso-position-vertical:absolute;mso-position-vertical-relative:text;mso-width-percent:0;mso-height-percent:0;mso-width-relative:margin;mso-height-relative:margin;v-text-anchor:top" o:gfxdata="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" fillcolor="white [3201]" strokecolor="#d34817 [3204]" strokeweight="2pt">
+              <v:shape id="Zone de texte 3" o:spid="_x0000_s1026" type="#_x0000_t202" style="position:absolute;left:0;text-align:left;margin-left:158.65pt;margin-top:362.75pt;width:104.75pt;height:91.9pt;z-index:251669504;visibility:visible;mso-wrap-style:square;mso-width-percent:0;mso-height-percent:0;mso-wrap-distance-left:9pt;mso-wrap-distance-top:0;mso-wrap-distance-right:9pt;mso-wrap-distance-bottom:0;mso-position-horizontal:absolute;mso-position-horizontal-relative:text;mso-position-vertical:absolute;mso-position-vertical-relative:text;mso-width-percent:0;mso-height-percent:0;mso-width-relative:margin;mso-height-relative:margin;v-text-anchor:top" o:gfxdata="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" fillcolor="white [3201]" strokecolor="#461e64 [3204]" strokeweight="2pt">
                 <v:textbox>
                   <w:txbxContent>
                     <w:p>
@@ -2248,7 +2175,7 @@
         <mc:AlternateContent>
           <mc:Choice Requires="wps">
             <w:drawing>
-              <wp:anchor distT="0" distB="0" distL="114300" distR="114300" simplePos="0" relativeHeight="251665408" behindDoc="0" locked="0" layoutInCell="1" allowOverlap="1" wp14:anchorId="6E0904CB" wp14:editId="6B09CBA4">
+              <wp:anchor distT="0" distB="0" distL="114300" distR="114300" simplePos="0" relativeHeight="251665408" behindDoc="0" locked="0" layoutInCell="1" allowOverlap="1" wp14:anchorId="2C75FFED" wp14:editId="45E7E6DD">
                 <wp:simplePos x="0" y="0"/>
                 <wp:positionH relativeFrom="column">
                   <wp:posOffset>2667000</wp:posOffset>
@@ -2317,6 +2244,12 @@
                               <w:rPr>
                                 <w:b/>
                               </w:rPr>
+                              <w:t xml:space="preserve"> Données</w:t>
+                            </w:r>
+                            <w:r>
+                              <w:rPr>
+                                <w:b/>
+                              </w:rPr>
                               <w:t> :</w:t>
                             </w:r>
                           </w:p>
@@ -2347,7 +2280,7 @@
           </mc:Choice>
           <mc:Fallback>
             <w:pict>
-              <v:shape id="Zone de texte 2" o:spid="_x0000_s1027" type="#_x0000_t202" style="position:absolute;left:0;text-align:left;margin-left:210pt;margin-top:7.6pt;width:186.95pt;height:68.35pt;z-index:251665408;visibility:visible;mso-wrap-style:square;mso-width-percent:400;mso-height-percent:0;mso-wrap-distance-left:9pt;mso-wrap-distance-top:0;mso-wrap-distance-right:9pt;mso-wrap-distance-bottom:0;mso-position-horizontal:absolute;mso-position-horizontal-relative:text;mso-position-vertical:absolute;mso-position-vertical-relative:text;mso-width-percent:400;mso-height-percent:0;mso-width-relative:margin;mso-height-relative:margin;v-text-anchor:top" o:gfxdata="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" fillcolor="white [3201]" strokecolor="#d34817 [3204]" strokeweight="2pt">
+              <v:shape id="Zone de texte 2" o:spid="_x0000_s1027" type="#_x0000_t202" style="position:absolute;left:0;text-align:left;margin-left:210pt;margin-top:7.6pt;width:186.95pt;height:68.35pt;z-index:251665408;visibility:visible;mso-wrap-style:square;mso-width-percent:400;mso-height-percent:0;mso-wrap-distance-left:9pt;mso-wrap-distance-top:0;mso-wrap-distance-right:9pt;mso-wrap-distance-bottom:0;mso-position-horizontal:absolute;mso-position-horizontal-relative:text;mso-position-vertical:absolute;mso-position-vertical-relative:text;mso-width-percent:400;mso-height-percent:0;mso-width-relative:margin;mso-height-relative:margin;v-text-anchor:top" o:gfxdata="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" fillcolor="white [3201]" strokecolor="#461e64 [3204]" strokeweight="2pt">
                 <v:textbox>
                   <w:txbxContent>
                     <w:p>
@@ -2369,6 +2302,12 @@
                         <w:rPr>
                           <w:b/>
                         </w:rPr>
+                        <w:t xml:space="preserve"> Données</w:t>
+                      </w:r>
+                      <w:r>
+                        <w:rPr>
+                          <w:b/>
+                        </w:rPr>
                         <w:t> :</w:t>
                       </w:r>
                     </w:p>
@@ -2394,7 +2333,7 @@
         <mc:AlternateContent>
           <mc:Choice Requires="wps">
             <w:drawing>
-              <wp:anchor distT="0" distB="0" distL="114300" distR="114300" simplePos="0" relativeHeight="251673600" behindDoc="0" locked="0" layoutInCell="1" allowOverlap="1" wp14:anchorId="71D641FE" wp14:editId="43AEB15F">
+              <wp:anchor distT="0" distB="0" distL="114300" distR="114300" simplePos="0" relativeHeight="251673600" behindDoc="0" locked="0" layoutInCell="1" allowOverlap="1" wp14:anchorId="6C9075DD" wp14:editId="7D06875B">
                 <wp:simplePos x="0" y="0"/>
                 <wp:positionH relativeFrom="column">
                   <wp:posOffset>132080</wp:posOffset>
@@ -2495,7 +2434,7 @@
           </mc:Choice>
           <mc:Fallback>
             <w:pict>
-              <v:shape id="Zone de texte 5" o:spid="_x0000_s1028" type="#_x0000_t202" style="position:absolute;left:0;text-align:left;margin-left:10.4pt;margin-top:7.6pt;width:156.1pt;height:74.8pt;z-index:251673600;visibility:visible;mso-wrap-style:square;mso-width-percent:0;mso-height-percent:0;mso-wrap-distance-left:9pt;mso-wrap-distance-top:0;mso-wrap-distance-right:9pt;mso-wrap-distance-bottom:0;mso-position-horizontal:absolute;mso-position-horizontal-relative:text;mso-position-vertical:absolute;mso-position-vertical-relative:text;mso-width-percent:0;mso-height-percent:0;mso-width-relative:margin;mso-height-relative:margin;v-text-anchor:top" o:gfxdata="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" fillcolor="white [3201]" strokecolor="#d34817 [3204]" strokeweight="2pt">
+              <v:shape id="Zone de texte 5" o:spid="_x0000_s1028" type="#_x0000_t202" style="position:absolute;left:0;text-align:left;margin-left:10.4pt;margin-top:7.6pt;width:156.1pt;height:74.8pt;z-index:251673600;visibility:visible;mso-wrap-style:square;mso-width-percent:0;mso-height-percent:0;mso-wrap-distance-left:9pt;mso-wrap-distance-top:0;mso-wrap-distance-right:9pt;mso-wrap-distance-bottom:0;mso-position-horizontal:absolute;mso-position-horizontal-relative:text;mso-position-vertical:absolute;mso-position-vertical-relative:text;mso-width-percent:0;mso-height-percent:0;mso-width-relative:margin;mso-height-relative:margin;v-text-anchor:top" o:gfxdata="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" fillcolor="white [3201]" strokecolor="#461e64 [3204]" strokeweight="2pt">
                 <v:textbox>
                   <w:txbxContent>
                     <w:p>
@@ -2544,7 +2483,7 @@
         <mc:AlternateContent>
           <mc:Choice Requires="wps">
             <w:drawing>
-              <wp:anchor distT="0" distB="0" distL="114300" distR="114300" simplePos="0" relativeHeight="251671552" behindDoc="0" locked="0" layoutInCell="1" allowOverlap="1" wp14:anchorId="1FD76C58" wp14:editId="266435DA">
+              <wp:anchor distT="0" distB="0" distL="114300" distR="114300" simplePos="0" relativeHeight="251671552" behindDoc="0" locked="0" layoutInCell="1" allowOverlap="1" wp14:anchorId="7E83B9CC" wp14:editId="1E7BBE2C">
                 <wp:simplePos x="0" y="0"/>
                 <wp:positionH relativeFrom="column">
                   <wp:posOffset>3644900</wp:posOffset>
@@ -2636,7 +2575,7 @@
           </mc:Choice>
           <mc:Fallback>
             <w:pict>
-              <v:shape id="Zone de texte 4" o:spid="_x0000_s1029" type="#_x0000_t202" style="position:absolute;left:0;text-align:left;margin-left:287pt;margin-top:362.7pt;width:94.05pt;height:91.9pt;z-index:251671552;visibility:visible;mso-wrap-style:square;mso-width-percent:0;mso-height-percent:0;mso-wrap-distance-left:9pt;mso-wrap-distance-top:0;mso-wrap-distance-right:9pt;mso-wrap-distance-bottom:0;mso-position-horizontal:absolute;mso-position-horizontal-relative:text;mso-position-vertical:absolute;mso-position-vertical-relative:text;mso-width-percent:0;mso-height-percent:0;mso-width-relative:margin;mso-height-relative:margin;v-text-anchor:top" o:gfxdata="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" fillcolor="white [3201]" strokecolor="#d34817 [3204]" strokeweight="2pt">
+              <v:shape id="Zone de texte 4" o:spid="_x0000_s1029" type="#_x0000_t202" style="position:absolute;left:0;text-align:left;margin-left:287pt;margin-top:362.7pt;width:94.05pt;height:91.9pt;z-index:251671552;visibility:visible;mso-wrap-style:square;mso-width-percent:0;mso-height-percent:0;mso-wrap-distance-left:9pt;mso-wrap-distance-top:0;mso-wrap-distance-right:9pt;mso-wrap-distance-bottom:0;mso-position-horizontal:absolute;mso-position-horizontal-relative:text;mso-position-vertical:absolute;mso-position-vertical-relative:text;mso-width-percent:0;mso-height-percent:0;mso-width-relative:margin;mso-height-relative:margin;v-text-anchor:top" o:gfxdata="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" fillcolor="white [3201]" strokecolor="#461e64 [3204]" strokeweight="2pt">
                 <v:textbox>
                   <w:txbxContent>
                     <w:p>
@@ -2672,7 +2611,83 @@
     </w:p>
     <w:p/>
     <w:p/>
-    <w:p/>
+    <w:p>
+      <w:r>
+        <w:rPr>
+          <w:noProof/>
+          <w:lang w:eastAsia="fr-CH"/>
+        </w:rPr>
+        <mc:AlternateContent>
+          <mc:Choice Requires="wps">
+            <w:drawing>
+              <wp:anchor distT="0" distB="0" distL="114300" distR="114300" simplePos="0" relativeHeight="251675648" behindDoc="0" locked="0" layoutInCell="1" allowOverlap="1" wp14:anchorId="0526D152" wp14:editId="3D38E432">
+                <wp:simplePos x="0" y="0"/>
+                <wp:positionH relativeFrom="column">
+                  <wp:posOffset>1578610</wp:posOffset>
+                </wp:positionH>
+                <wp:positionV relativeFrom="paragraph">
+                  <wp:posOffset>1905</wp:posOffset>
+                </wp:positionV>
+                <wp:extent cx="1184275" cy="1167765"/>
+                <wp:effectExtent l="141605" t="0" r="24130" b="62230"/>
+                <wp:wrapNone/>
+                <wp:docPr id="12" name="Connecteur en angle 12"/>
+                <wp:cNvGraphicFramePr/>
+                <a:graphic xmlns:a="http://schemas.openxmlformats.org/drawingml/2006/main">
+                  <a:graphicData uri="http://schemas.microsoft.com/office/word/2010/wordprocessingShape">
+                    <wps:wsp>
+                      <wps:cNvCnPr/>
+                      <wps:spPr>
+                        <a:xfrm rot="5400000">
+                          <a:off x="0" y="0"/>
+                          <a:ext cx="1184275" cy="1167765"/>
+                        </a:xfrm>
+                        <a:prstGeom prst="bentConnector3">
+                          <a:avLst>
+                            <a:gd name="adj1" fmla="val 50000"/>
+                          </a:avLst>
+                        </a:prstGeom>
+                        <a:ln w="28575">
+                          <a:tailEnd type="arrow"/>
+                        </a:ln>
+                      </wps:spPr>
+                      <wps:style>
+                        <a:lnRef idx="1">
+                          <a:schemeClr val="accent1"/>
+                        </a:lnRef>
+                        <a:fillRef idx="0">
+                          <a:schemeClr val="accent1"/>
+                        </a:fillRef>
+                        <a:effectRef idx="0">
+                          <a:schemeClr val="accent1"/>
+                        </a:effectRef>
+                        <a:fontRef idx="minor">
+                          <a:schemeClr val="tx1"/>
+                        </a:fontRef>
+                      </wps:style>
+                      <wps:bodyPr/>
+                    </wps:wsp>
+                  </a:graphicData>
+                </a:graphic>
+                <wp14:sizeRelH relativeFrom="margin">
+                  <wp14:pctWidth>0</wp14:pctWidth>
+                </wp14:sizeRelH>
+                <wp14:sizeRelV relativeFrom="margin">
+                  <wp14:pctHeight>0</wp14:pctHeight>
+                </wp14:sizeRelV>
+              </wp:anchor>
+            </w:drawing>
+          </mc:Choice>
+          <mc:Fallback>
+            <w:pict>
+              <v:shape id="Connecteur en angle 12" o:spid="_x0000_s1026" type="#_x0000_t34" style="position:absolute;margin-left:124.3pt;margin-top:.15pt;width:93.25pt;height:91.95pt;rotation:90;z-index:251675648;visibility:visible;mso-wrap-style:square;mso-width-percent:0;mso-height-percent:0;mso-wrap-distance-left:9pt;mso-wrap-distance-top:0;mso-wrap-distance-right:9pt;mso-wrap-distance-bottom:0;mso-position-horizontal:absolute;mso-position-horizontal-relative:text;mso-position-vertical:absolute;mso-position-vertical-relative:text;mso-width-percent:0;mso-height-percent:0;mso-width-relative:margin;mso-height-relative:margin" o:gfxdata="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" strokecolor="#421c5e [3044]" strokeweight="2.25pt">
+                <v:stroke endarrow="open"/>
+              </v:shape>
+            </w:pict>
+          </mc:Fallback>
+        </mc:AlternateContent>
+      </w:r>
+    </w:p>
     <w:p/>
     <w:p/>
     <w:p/>
@@ -2751,7 +2766,7 @@
           </mc:Choice>
           <mc:Fallback>
             <w:pict>
-              <v:shape id="Connecteur en angle 15" o:spid="_x0000_s1026" type="#_x0000_t34" style="position:absolute;margin-left:304.15pt;margin-top:.8pt;width:56.6pt;height:.1pt;rotation:90;flip:y;z-index:251681792;visibility:visible;mso-wrap-style:square;mso-width-percent:0;mso-height-percent:0;mso-wrap-distance-left:9pt;mso-wrap-distance-top:0;mso-wrap-distance-right:9pt;mso-wrap-distance-bottom:0;mso-position-horizontal:absolute;mso-position-horizontal-relative:text;mso-position-vertical:absolute;mso-position-vertical-relative:text;mso-width-percent:0;mso-height-percent:0;mso-width-relative:margin;mso-height-relative:margin" o:gfxdata="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" strokecolor="#c84416 [3044]" strokeweight="2.25pt">
+              <v:shape id="Connecteur en angle 15" o:spid="_x0000_s1026" type="#_x0000_t34" style="position:absolute;margin-left:304.15pt;margin-top:.8pt;width:56.6pt;height:.1pt;rotation:90;flip:y;z-index:251681792;visibility:visible;mso-wrap-style:square;mso-width-percent:0;mso-height-percent:0;mso-wrap-distance-left:9pt;mso-wrap-distance-top:0;mso-wrap-distance-right:9pt;mso-wrap-distance-bottom:0;mso-position-horizontal:absolute;mso-position-horizontal-relative:text;mso-position-vertical:absolute;mso-position-vertical-relative:text;mso-width-percent:0;mso-height-percent:0;mso-width-relative:margin;mso-height-relative:margin" o:gfxdata="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" strokecolor="#421c5e [3044]" strokeweight="2.25pt">
                 <v:stroke endarrow="open"/>
               </v:shape>
             </w:pict>
@@ -2833,6 +2848,12 @@
                               <w:rPr>
                                 <w:b/>
                               </w:rPr>
+                              <w:t xml:space="preserve"> Fichier</w:t>
+                            </w:r>
+                            <w:r>
+                              <w:rPr>
+                                <w:b/>
+                              </w:rPr>
                               <w:t> :</w:t>
                             </w:r>
                             <w:r>
@@ -2866,7 +2887,7 @@
           </mc:Choice>
           <mc:Fallback>
             <w:pict>
-              <v:shape id="_x0000_s1030" type="#_x0000_t202" style="position:absolute;left:0;text-align:left;margin-left:-3.8pt;margin-top:5.7pt;width:141.1pt;height:91.2pt;z-index:251667456;visibility:visible;mso-wrap-style:square;mso-width-percent:0;mso-height-percent:0;mso-wrap-distance-left:9pt;mso-wrap-distance-top:0;mso-wrap-distance-right:9pt;mso-wrap-distance-bottom:0;mso-position-horizontal:absolute;mso-position-horizontal-relative:text;mso-position-vertical:absolute;mso-position-vertical-relative:text;mso-width-percent:0;mso-height-percent:0;mso-width-relative:margin;mso-height-relative:margin;v-text-anchor:top" o:gfxdata="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" fillcolor="white [3201]" strokecolor="#d34817 [3204]" strokeweight="2pt">
+              <v:shape id="_x0000_s1030" type="#_x0000_t202" style="position:absolute;left:0;text-align:left;margin-left:-3.8pt;margin-top:5.7pt;width:141.1pt;height:91.2pt;z-index:251667456;visibility:visible;mso-wrap-style:square;mso-width-percent:0;mso-height-percent:0;mso-wrap-distance-left:9pt;mso-wrap-distance-top:0;mso-wrap-distance-right:9pt;mso-wrap-distance-bottom:0;mso-position-horizontal:absolute;mso-position-horizontal-relative:text;mso-position-vertical:absolute;mso-position-vertical-relative:text;mso-width-percent:0;mso-height-percent:0;mso-width-relative:margin;mso-height-relative:margin;v-text-anchor:top" o:gfxdata="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" fillcolor="white [3201]" strokecolor="#461e64 [3204]" strokeweight="2pt">
                 <v:textbox>
                   <w:txbxContent>
                     <w:p>
@@ -2881,6 +2902,12 @@
                         <w:t>TabControl</w:t>
                       </w:r>
                       <w:proofErr w:type="spellEnd"/>
+                      <w:r>
+                        <w:rPr>
+                          <w:b/>
+                        </w:rPr>
+                        <w:t xml:space="preserve"> Fichier</w:t>
+                      </w:r>
                       <w:r>
                         <w:rPr>
                           <w:b/>
@@ -2935,32 +2962,32 @@
       <w:pPr>
         <w:pStyle w:val="Titre1"/>
       </w:pPr>
-      <w:bookmarkStart w:id="6" w:name="_Toc482692855"/>
+      <w:bookmarkStart w:id="7" w:name="_Toc482692855"/>
       <w:r>
         <w:lastRenderedPageBreak/>
         <w:t>Analyse organique</w:t>
       </w:r>
-      <w:bookmarkEnd w:id="6"/>
+      <w:bookmarkEnd w:id="7"/>
     </w:p>
     <w:p>
       <w:pPr>
         <w:pStyle w:val="Titre2"/>
       </w:pPr>
-      <w:bookmarkStart w:id="7" w:name="_Toc482692856"/>
+      <w:bookmarkStart w:id="8" w:name="_Toc482692856"/>
       <w:r>
         <w:t>Diagramme de classe</w:t>
       </w:r>
-      <w:bookmarkEnd w:id="7"/>
+      <w:bookmarkEnd w:id="8"/>
     </w:p>
     <w:p>
       <w:pPr>
         <w:pStyle w:val="Titre3"/>
       </w:pPr>
-      <w:bookmarkStart w:id="8" w:name="_Toc482692857"/>
+      <w:bookmarkStart w:id="9" w:name="_Toc482692857"/>
       <w:r>
         <w:t>Classe Reader</w:t>
       </w:r>
-      <w:bookmarkEnd w:id="8"/>
+      <w:bookmarkEnd w:id="9"/>
     </w:p>
     <w:p/>
     <w:p>
@@ -3032,12 +3059,12 @@
       <w:pPr>
         <w:pStyle w:val="Titre3"/>
       </w:pPr>
-      <w:bookmarkStart w:id="9" w:name="_Toc482692858"/>
+      <w:bookmarkStart w:id="10" w:name="_Toc482692858"/>
       <w:r>
         <w:lastRenderedPageBreak/>
         <w:t>Classe ModelHexaEditor</w:t>
       </w:r>
-      <w:bookmarkEnd w:id="9"/>
+      <w:bookmarkEnd w:id="10"/>
     </w:p>
     <w:p/>
     <w:p>
@@ -3121,12 +3148,12 @@
       <w:pPr>
         <w:pStyle w:val="Titre3"/>
       </w:pPr>
-      <w:bookmarkStart w:id="10" w:name="_Toc482692859"/>
+      <w:bookmarkStart w:id="11" w:name="_Toc482692859"/>
       <w:r>
         <w:lastRenderedPageBreak/>
         <w:t>Classe ViewHexaEditor</w:t>
       </w:r>
-      <w:bookmarkEnd w:id="10"/>
+      <w:bookmarkEnd w:id="11"/>
     </w:p>
     <w:p/>
     <w:p>
@@ -3196,12 +3223,7 @@
     </w:p>
     <w:p>
       <w:r>
-        <w:t>Elle possède également les rafraichissements de ces derniers avec les méthodes Paint. Cette classe gère aussi l’écriture de l’utilisateur dan</w:t>
-      </w:r>
-      <w:bookmarkStart w:id="11" w:name="_GoBack"/>
-      <w:bookmarkEnd w:id="11"/>
-      <w:r>
-        <w:t>s les cases, que ce soit sur l’hexadécimal(WriteFromHexa) ou l’ascii (WriteFromAscii).</w:t>
+        <w:t>Elle possède également les rafraichissements de ces derniers avec les méthodes Paint. Cette classe gère aussi l’écriture de l’utilisateur dans les cases, que ce soit sur l’hexadécimal(WriteFromHexa) ou l’ascii (WriteFromAscii).</w:t>
       </w:r>
     </w:p>
     <w:sectPr>
@@ -3269,7 +3291,7 @@
         <w:noProof/>
         <w:lang w:val="fr-FR"/>
       </w:rPr>
-      <w:t>7</w:t>
+      <w:t>4</w:t>
     </w:r>
     <w:r>
       <w:fldChar w:fldCharType="end"/>
@@ -3854,7 +3876,7 @@
       <w:rFonts w:asciiTheme="majorHAnsi" w:eastAsiaTheme="majorEastAsia" w:hAnsiTheme="majorHAnsi" w:cstheme="majorBidi"/>
       <w:b/>
       <w:bCs/>
-      <w:color w:val="9D3511" w:themeColor="accent1" w:themeShade="BF"/>
+      <w:color w:val="34164A" w:themeColor="accent1" w:themeShade="BF"/>
       <w:sz w:val="28"/>
       <w:szCs w:val="28"/>
     </w:rPr>
@@ -3882,7 +3904,7 @@
       <w:rFonts w:asciiTheme="majorHAnsi" w:eastAsiaTheme="majorEastAsia" w:hAnsiTheme="majorHAnsi" w:cstheme="majorBidi"/>
       <w:b/>
       <w:bCs/>
-      <w:color w:val="D34817" w:themeColor="accent1"/>
+      <w:color w:val="461E64" w:themeColor="accent1"/>
       <w:sz w:val="26"/>
       <w:szCs w:val="26"/>
     </w:rPr>
@@ -3910,7 +3932,7 @@
       <w:rFonts w:asciiTheme="majorHAnsi" w:eastAsiaTheme="majorEastAsia" w:hAnsiTheme="majorHAnsi" w:cstheme="majorBidi"/>
       <w:b/>
       <w:bCs/>
-      <w:color w:val="D34817" w:themeColor="accent1"/>
+      <w:color w:val="461E64" w:themeColor="accent1"/>
     </w:rPr>
   </w:style>
   <w:style w:type="paragraph" w:styleId="Titre4">
@@ -3939,7 +3961,7 @@
       <w:bCs/>
       <w:i/>
       <w:iCs/>
-      <w:color w:val="D34817" w:themeColor="accent1"/>
+      <w:color w:val="461E64" w:themeColor="accent1"/>
     </w:rPr>
   </w:style>
   <w:style w:type="paragraph" w:styleId="Titre5">
@@ -3964,7 +3986,7 @@
     </w:pPr>
     <w:rPr>
       <w:rFonts w:asciiTheme="majorHAnsi" w:eastAsiaTheme="majorEastAsia" w:hAnsiTheme="majorHAnsi" w:cstheme="majorBidi"/>
-      <w:color w:val="68230B" w:themeColor="accent1" w:themeShade="7F"/>
+      <w:color w:val="220F31" w:themeColor="accent1" w:themeShade="7F"/>
     </w:rPr>
   </w:style>
   <w:style w:type="paragraph" w:styleId="Titre6">
@@ -3991,7 +4013,7 @@
       <w:rFonts w:asciiTheme="majorHAnsi" w:eastAsiaTheme="majorEastAsia" w:hAnsiTheme="majorHAnsi" w:cstheme="majorBidi"/>
       <w:i/>
       <w:iCs/>
-      <w:color w:val="68230B" w:themeColor="accent1" w:themeShade="7F"/>
+      <w:color w:val="220F31" w:themeColor="accent1" w:themeShade="7F"/>
     </w:rPr>
   </w:style>
   <w:style w:type="paragraph" w:styleId="Titre7">
@@ -4169,7 +4191,7 @@
       <w:rFonts w:asciiTheme="majorHAnsi" w:eastAsiaTheme="majorEastAsia" w:hAnsiTheme="majorHAnsi" w:cstheme="majorBidi"/>
       <w:b/>
       <w:bCs/>
-      <w:color w:val="9D3511" w:themeColor="accent1" w:themeShade="BF"/>
+      <w:color w:val="34164A" w:themeColor="accent1" w:themeShade="BF"/>
       <w:sz w:val="28"/>
       <w:szCs w:val="28"/>
     </w:rPr>
@@ -4184,7 +4206,7 @@
       <w:rFonts w:asciiTheme="majorHAnsi" w:eastAsiaTheme="majorEastAsia" w:hAnsiTheme="majorHAnsi" w:cstheme="majorBidi"/>
       <w:b/>
       <w:bCs/>
-      <w:color w:val="D34817" w:themeColor="accent1"/>
+      <w:color w:val="461E64" w:themeColor="accent1"/>
       <w:sz w:val="26"/>
       <w:szCs w:val="26"/>
     </w:rPr>
@@ -4199,7 +4221,7 @@
       <w:rFonts w:asciiTheme="majorHAnsi" w:eastAsiaTheme="majorEastAsia" w:hAnsiTheme="majorHAnsi" w:cstheme="majorBidi"/>
       <w:b/>
       <w:bCs/>
-      <w:color w:val="D34817" w:themeColor="accent1"/>
+      <w:color w:val="461E64" w:themeColor="accent1"/>
     </w:rPr>
   </w:style>
   <w:style w:type="paragraph" w:styleId="Paragraphedeliste">
@@ -4226,7 +4248,7 @@
       <w:bCs/>
       <w:i/>
       <w:iCs/>
-      <w:color w:val="D34817" w:themeColor="accent1"/>
+      <w:color w:val="461E64" w:themeColor="accent1"/>
     </w:rPr>
   </w:style>
   <w:style w:type="character" w:customStyle="1" w:styleId="Titre5Car">
@@ -4238,7 +4260,7 @@
     <w:rsid w:val="00862736"/>
     <w:rPr>
       <w:rFonts w:asciiTheme="majorHAnsi" w:eastAsiaTheme="majorEastAsia" w:hAnsiTheme="majorHAnsi" w:cstheme="majorBidi"/>
-      <w:color w:val="68230B" w:themeColor="accent1" w:themeShade="7F"/>
+      <w:color w:val="220F31" w:themeColor="accent1" w:themeShade="7F"/>
     </w:rPr>
   </w:style>
   <w:style w:type="character" w:customStyle="1" w:styleId="Titre6Car">
@@ -4252,7 +4274,7 @@
       <w:rFonts w:asciiTheme="majorHAnsi" w:eastAsiaTheme="majorEastAsia" w:hAnsiTheme="majorHAnsi" w:cstheme="majorBidi"/>
       <w:i/>
       <w:iCs/>
-      <w:color w:val="68230B" w:themeColor="accent1" w:themeShade="7F"/>
+      <w:color w:val="220F31" w:themeColor="accent1" w:themeShade="7F"/>
     </w:rPr>
   </w:style>
   <w:style w:type="character" w:customStyle="1" w:styleId="Titre7Car">
@@ -4316,7 +4338,7 @@
       <w:rFonts w:asciiTheme="majorHAnsi" w:eastAsiaTheme="majorEastAsia" w:hAnsiTheme="majorHAnsi" w:cstheme="majorBidi"/>
       <w:i/>
       <w:iCs/>
-      <w:color w:val="D34817" w:themeColor="accent1"/>
+      <w:color w:val="461E64" w:themeColor="accent1"/>
       <w:spacing w:val="15"/>
       <w:sz w:val="24"/>
       <w:szCs w:val="24"/>
@@ -4332,7 +4354,7 @@
       <w:rFonts w:asciiTheme="majorHAnsi" w:eastAsiaTheme="majorEastAsia" w:hAnsiTheme="majorHAnsi" w:cstheme="majorBidi"/>
       <w:i/>
       <w:iCs/>
-      <w:color w:val="D34817" w:themeColor="accent1"/>
+      <w:color w:val="461E64" w:themeColor="accent1"/>
       <w:spacing w:val="15"/>
       <w:sz w:val="24"/>
       <w:szCs w:val="24"/>
@@ -4403,7 +4425,7 @@
     <w:unhideWhenUsed/>
     <w:rsid w:val="007222AE"/>
     <w:rPr>
-      <w:color w:val="CC9900" w:themeColor="hyperlink"/>
+      <w:color w:val="3399FF" w:themeColor="hyperlink"/>
       <w:u w:val="single"/>
     </w:rPr>
   </w:style>
@@ -4639,7 +4661,7 @@
       <w:rFonts w:asciiTheme="majorHAnsi" w:eastAsiaTheme="majorEastAsia" w:hAnsiTheme="majorHAnsi" w:cstheme="majorBidi"/>
       <w:b/>
       <w:bCs/>
-      <w:color w:val="9D3511" w:themeColor="accent1" w:themeShade="BF"/>
+      <w:color w:val="34164A" w:themeColor="accent1" w:themeShade="BF"/>
       <w:sz w:val="28"/>
       <w:szCs w:val="28"/>
     </w:rPr>
@@ -4667,7 +4689,7 @@
       <w:rFonts w:asciiTheme="majorHAnsi" w:eastAsiaTheme="majorEastAsia" w:hAnsiTheme="majorHAnsi" w:cstheme="majorBidi"/>
       <w:b/>
       <w:bCs/>
-      <w:color w:val="D34817" w:themeColor="accent1"/>
+      <w:color w:val="461E64" w:themeColor="accent1"/>
       <w:sz w:val="26"/>
       <w:szCs w:val="26"/>
     </w:rPr>
@@ -4695,7 +4717,7 @@
       <w:rFonts w:asciiTheme="majorHAnsi" w:eastAsiaTheme="majorEastAsia" w:hAnsiTheme="majorHAnsi" w:cstheme="majorBidi"/>
       <w:b/>
       <w:bCs/>
-      <w:color w:val="D34817" w:themeColor="accent1"/>
+      <w:color w:val="461E64" w:themeColor="accent1"/>
     </w:rPr>
   </w:style>
   <w:style w:type="paragraph" w:styleId="Titre4">
@@ -4724,7 +4746,7 @@
       <w:bCs/>
       <w:i/>
       <w:iCs/>
-      <w:color w:val="D34817" w:themeColor="accent1"/>
+      <w:color w:val="461E64" w:themeColor="accent1"/>
     </w:rPr>
   </w:style>
   <w:style w:type="paragraph" w:styleId="Titre5">
@@ -4749,7 +4771,7 @@
     </w:pPr>
     <w:rPr>
       <w:rFonts w:asciiTheme="majorHAnsi" w:eastAsiaTheme="majorEastAsia" w:hAnsiTheme="majorHAnsi" w:cstheme="majorBidi"/>
-      <w:color w:val="68230B" w:themeColor="accent1" w:themeShade="7F"/>
+      <w:color w:val="220F31" w:themeColor="accent1" w:themeShade="7F"/>
     </w:rPr>
   </w:style>
   <w:style w:type="paragraph" w:styleId="Titre6">
@@ -4776,7 +4798,7 @@
       <w:rFonts w:asciiTheme="majorHAnsi" w:eastAsiaTheme="majorEastAsia" w:hAnsiTheme="majorHAnsi" w:cstheme="majorBidi"/>
       <w:i/>
       <w:iCs/>
-      <w:color w:val="68230B" w:themeColor="accent1" w:themeShade="7F"/>
+      <w:color w:val="220F31" w:themeColor="accent1" w:themeShade="7F"/>
     </w:rPr>
   </w:style>
   <w:style w:type="paragraph" w:styleId="Titre7">
@@ -4954,7 +4976,7 @@
       <w:rFonts w:asciiTheme="majorHAnsi" w:eastAsiaTheme="majorEastAsia" w:hAnsiTheme="majorHAnsi" w:cstheme="majorBidi"/>
       <w:b/>
       <w:bCs/>
-      <w:color w:val="9D3511" w:themeColor="accent1" w:themeShade="BF"/>
+      <w:color w:val="34164A" w:themeColor="accent1" w:themeShade="BF"/>
       <w:sz w:val="28"/>
       <w:szCs w:val="28"/>
     </w:rPr>
@@ -4969,7 +4991,7 @@
       <w:rFonts w:asciiTheme="majorHAnsi" w:eastAsiaTheme="majorEastAsia" w:hAnsiTheme="majorHAnsi" w:cstheme="majorBidi"/>
       <w:b/>
       <w:bCs/>
-      <w:color w:val="D34817" w:themeColor="accent1"/>
+      <w:color w:val="461E64" w:themeColor="accent1"/>
       <w:sz w:val="26"/>
       <w:szCs w:val="26"/>
     </w:rPr>
@@ -4984,7 +5006,7 @@
       <w:rFonts w:asciiTheme="majorHAnsi" w:eastAsiaTheme="majorEastAsia" w:hAnsiTheme="majorHAnsi" w:cstheme="majorBidi"/>
       <w:b/>
       <w:bCs/>
-      <w:color w:val="D34817" w:themeColor="accent1"/>
+      <w:color w:val="461E64" w:themeColor="accent1"/>
     </w:rPr>
   </w:style>
   <w:style w:type="paragraph" w:styleId="Paragraphedeliste">
@@ -5011,7 +5033,7 @@
       <w:bCs/>
       <w:i/>
       <w:iCs/>
-      <w:color w:val="D34817" w:themeColor="accent1"/>
+      <w:color w:val="461E64" w:themeColor="accent1"/>
     </w:rPr>
   </w:style>
   <w:style w:type="character" w:customStyle="1" w:styleId="Titre5Car">
@@ -5023,7 +5045,7 @@
     <w:rsid w:val="00862736"/>
     <w:rPr>
       <w:rFonts w:asciiTheme="majorHAnsi" w:eastAsiaTheme="majorEastAsia" w:hAnsiTheme="majorHAnsi" w:cstheme="majorBidi"/>
-      <w:color w:val="68230B" w:themeColor="accent1" w:themeShade="7F"/>
+      <w:color w:val="220F31" w:themeColor="accent1" w:themeShade="7F"/>
     </w:rPr>
   </w:style>
   <w:style w:type="character" w:customStyle="1" w:styleId="Titre6Car">
@@ -5037,7 +5059,7 @@
       <w:rFonts w:asciiTheme="majorHAnsi" w:eastAsiaTheme="majorEastAsia" w:hAnsiTheme="majorHAnsi" w:cstheme="majorBidi"/>
       <w:i/>
       <w:iCs/>
-      <w:color w:val="68230B" w:themeColor="accent1" w:themeShade="7F"/>
+      <w:color w:val="220F31" w:themeColor="accent1" w:themeShade="7F"/>
     </w:rPr>
   </w:style>
   <w:style w:type="character" w:customStyle="1" w:styleId="Titre7Car">
@@ -5101,7 +5123,7 @@
       <w:rFonts w:asciiTheme="majorHAnsi" w:eastAsiaTheme="majorEastAsia" w:hAnsiTheme="majorHAnsi" w:cstheme="majorBidi"/>
       <w:i/>
       <w:iCs/>
-      <w:color w:val="D34817" w:themeColor="accent1"/>
+      <w:color w:val="461E64" w:themeColor="accent1"/>
       <w:spacing w:val="15"/>
       <w:sz w:val="24"/>
       <w:szCs w:val="24"/>
@@ -5117,7 +5139,7 @@
       <w:rFonts w:asciiTheme="majorHAnsi" w:eastAsiaTheme="majorEastAsia" w:hAnsiTheme="majorHAnsi" w:cstheme="majorBidi"/>
       <w:i/>
       <w:iCs/>
-      <w:color w:val="D34817" w:themeColor="accent1"/>
+      <w:color w:val="461E64" w:themeColor="accent1"/>
       <w:spacing w:val="15"/>
       <w:sz w:val="24"/>
       <w:szCs w:val="24"/>
@@ -5188,7 +5210,7 @@
     <w:unhideWhenUsed/>
     <w:rsid w:val="007222AE"/>
     <w:rPr>
-      <w:color w:val="CC9900" w:themeColor="hyperlink"/>
+      <w:color w:val="3399FF" w:themeColor="hyperlink"/>
       <w:u w:val="single"/>
     </w:rPr>
   </w:style>
@@ -5437,7 +5459,7 @@
   </w:compat>
   <w:rsids>
     <w:rsidRoot w:val="0087258F"/>
-    <w:rsid w:val="00184270"/>
+    <w:rsid w:val="007B35F0"/>
     <w:rsid w:val="0087258F"/>
   </w:rsids>
   <m:mathPr>
@@ -5938,7 +5960,7 @@
 <file path=word/theme/theme1.xml><?xml version="1.0" encoding="utf-8"?>
 <a:theme xmlns:a="http://schemas.openxmlformats.org/drawingml/2006/main" name="Thème Office">
   <a:themeElements>
-    <a:clrScheme name="Capitaux">
+    <a:clrScheme name="Personnalisé 4">
       <a:dk1>
         <a:sysClr val="windowText" lastClr="000000"/>
       </a:dk1>
@@ -5946,34 +5968,34 @@
         <a:sysClr val="window" lastClr="FFFFFF"/>
       </a:lt1>
       <a:dk2>
-        <a:srgbClr val="696464"/>
+        <a:srgbClr val="612A8A"/>
       </a:dk2>
       <a:lt2>
-        <a:srgbClr val="E9E5DC"/>
+        <a:srgbClr val="E4E9EF"/>
       </a:lt2>
       <a:accent1>
-        <a:srgbClr val="D34817"/>
+        <a:srgbClr val="461E64"/>
       </a:accent1>
       <a:accent2>
-        <a:srgbClr val="9B2D1F"/>
+        <a:srgbClr val="9C5252"/>
       </a:accent2>
       <a:accent3>
-        <a:srgbClr val="A28E6A"/>
+        <a:srgbClr val="E68422"/>
       </a:accent3>
       <a:accent4>
-        <a:srgbClr val="956251"/>
+        <a:srgbClr val="846648"/>
       </a:accent4>
       <a:accent5>
-        <a:srgbClr val="918485"/>
+        <a:srgbClr val="954FCA"/>
       </a:accent5>
       <a:accent6>
-        <a:srgbClr val="855D5D"/>
+        <a:srgbClr val="758085"/>
       </a:accent6>
       <a:hlink>
-        <a:srgbClr val="CC9900"/>
+        <a:srgbClr val="3399FF"/>
       </a:hlink>
       <a:folHlink>
-        <a:srgbClr val="96A9A9"/>
+        <a:srgbClr val="B2B2B2"/>
       </a:folHlink>
     </a:clrScheme>
     <a:fontScheme name="Office">
@@ -6244,7 +6266,7 @@
 </file>
 
 <file path=customXml/itemProps2.xml><?xml version="1.0" encoding="utf-8"?>
-<ds:datastoreItem xmlns:ds="http://schemas.openxmlformats.org/officeDocument/2006/customXml" ds:itemID="{0FF14695-9FE4-4668-BE34-E47E57864B7A}">
+<ds:datastoreItem xmlns:ds="http://schemas.openxmlformats.org/officeDocument/2006/customXml" ds:itemID="{921C8DED-C734-410C-A608-3518BF463233}">
   <ds:schemaRefs>
     <ds:schemaRef ds:uri="http://schemas.openxmlformats.org/officeDocument/2006/bibliography"/>
   </ds:schemaRefs>

</xml_diff>